<commit_message>
Dokumentation cont, added some comment to the state machine
</commit_message>
<xml_diff>
--- a/Dokumentáció/DIP A/Diplomaterv.docx
+++ b/Dokumentáció/DIP A/Diplomaterv.docx
@@ -1590,13 +1590,29 @@
         <w:pStyle w:val="Nyilatkozatszveg"/>
       </w:pPr>
       <w:r>
-        <w:t xml:space="preserve">Hozzájárulok, hogy a jelen munkám alapadatait (szerző(k), cím, angol és magyar nyelvű tartalmi kivonat, készítés éve, konzulens(ek) neve) a BME VIK nyilvánosan hozzáférhető elektronikus formában, a munka teljes szövegét pedig az egyetem belső hálózatán keresztül (vagy </w:t>
+        <w:t>Hozzájárulok, hogy a jelen munkám alapadatait (szerző(k), cím, angol és magyar nyelvű tartalmi kivonat, készítés éve, konzulens(</w:t>
+      </w:r>
+      <w:proofErr w:type="spellStart"/>
+      <w:r>
+        <w:t>ek</w:t>
+      </w:r>
+      <w:proofErr w:type="spellEnd"/>
+      <w:r>
+        <w:t xml:space="preserve">) neve) a BME VIK nyilvánosan hozzáférhető elektronikus formában, a munka teljes szövegét pedig az egyetem belső hálózatán keresztül (vagy </w:t>
       </w:r>
       <w:r>
         <w:t>hitelesített</w:t>
       </w:r>
       <w:r>
-        <w:t xml:space="preserve"> felhasználók számára) közzétegye. Kijelentem, hogy a benyújtott munka és annak elektronikus verziója megegyezik.</w:t>
+        <w:t xml:space="preserve"> felhasználók számára) </w:t>
+      </w:r>
+      <w:proofErr w:type="spellStart"/>
+      <w:r>
+        <w:t>közzétegye</w:t>
+      </w:r>
+      <w:proofErr w:type="spellEnd"/>
+      <w:r>
+        <w:t>. Kijelentem, hogy a benyújtott munka és annak elektronikus verziója megegyezik.</w:t>
       </w:r>
       <w:r>
         <w:t xml:space="preserve"> Dékáni engedéllyel titkosított diplomatervek esetén a dolgozat szövege csak 3 év </w:t>
@@ -1694,33 +1710,1086 @@
         <w:pStyle w:val="Fejezetcimszmozsnlkl"/>
       </w:pPr>
       <w:bookmarkStart w:id="1" w:name="_Toc213613322"/>
+      <w:proofErr w:type="spellStart"/>
       <w:r>
         <w:lastRenderedPageBreak/>
         <w:t>Abstract</w:t>
       </w:r>
       <w:bookmarkEnd w:id="1"/>
+      <w:proofErr w:type="spellEnd"/>
     </w:p>
     <w:p>
       <w:bookmarkStart w:id="2" w:name="_Toc332797397"/>
       <w:r>
-        <w:t>The goal of the thesis is to design and implement a</w:t>
-      </w:r>
-      <w:r>
-        <w:t xml:space="preserve"> controlled</w:t>
-      </w:r>
-      <w:r>
-        <w:t xml:space="preserve"> two-axis rotary table that is adequate for the characterisation of MEMS accelerometers. As discussed in </w:t>
-      </w:r>
+        <w:t xml:space="preserve">The </w:t>
+      </w:r>
+      <w:proofErr w:type="spellStart"/>
+      <w:r>
+        <w:t>goal</w:t>
+      </w:r>
+      <w:proofErr w:type="spellEnd"/>
+      <w:r>
+        <w:t xml:space="preserve"> of </w:t>
+      </w:r>
+      <w:proofErr w:type="spellStart"/>
+      <w:r>
+        <w:t>the</w:t>
+      </w:r>
+      <w:proofErr w:type="spellEnd"/>
+      <w:r>
+        <w:t xml:space="preserve"> </w:t>
+      </w:r>
+      <w:proofErr w:type="spellStart"/>
+      <w:r>
+        <w:t>thesis</w:t>
+      </w:r>
+      <w:proofErr w:type="spellEnd"/>
+      <w:r>
+        <w:t xml:space="preserve"> is </w:t>
+      </w:r>
+      <w:proofErr w:type="spellStart"/>
+      <w:r>
+        <w:t>to</w:t>
+      </w:r>
+      <w:proofErr w:type="spellEnd"/>
+      <w:r>
+        <w:t xml:space="preserve"> design and </w:t>
+      </w:r>
+      <w:proofErr w:type="spellStart"/>
+      <w:r>
+        <w:t>implement</w:t>
+      </w:r>
+      <w:proofErr w:type="spellEnd"/>
+      <w:r>
+        <w:t xml:space="preserve"> a</w:t>
+      </w:r>
+      <w:r>
+        <w:t xml:space="preserve"> </w:t>
+      </w:r>
+      <w:proofErr w:type="spellStart"/>
+      <w:r>
+        <w:t>controlled</w:t>
+      </w:r>
+      <w:proofErr w:type="spellEnd"/>
+      <w:r>
+        <w:t xml:space="preserve"> </w:t>
+      </w:r>
+      <w:proofErr w:type="spellStart"/>
+      <w:r>
+        <w:t>two-axis</w:t>
+      </w:r>
+      <w:proofErr w:type="spellEnd"/>
+      <w:r>
+        <w:t xml:space="preserve"> </w:t>
+      </w:r>
+      <w:proofErr w:type="spellStart"/>
+      <w:r>
+        <w:t>rotary</w:t>
+      </w:r>
+      <w:proofErr w:type="spellEnd"/>
+      <w:r>
+        <w:t xml:space="preserve"> </w:t>
+      </w:r>
+      <w:proofErr w:type="spellStart"/>
+      <w:r>
+        <w:t>table</w:t>
+      </w:r>
+      <w:proofErr w:type="spellEnd"/>
+      <w:r>
+        <w:t xml:space="preserve"> </w:t>
+      </w:r>
+      <w:proofErr w:type="spellStart"/>
+      <w:r>
+        <w:t>that</w:t>
+      </w:r>
+      <w:proofErr w:type="spellEnd"/>
+      <w:r>
+        <w:t xml:space="preserve"> is </w:t>
+      </w:r>
+      <w:proofErr w:type="spellStart"/>
+      <w:r>
+        <w:t>adequate</w:t>
+      </w:r>
+      <w:proofErr w:type="spellEnd"/>
+      <w:r>
+        <w:t xml:space="preserve"> </w:t>
+      </w:r>
+      <w:proofErr w:type="spellStart"/>
+      <w:r>
+        <w:t>for</w:t>
+      </w:r>
+      <w:proofErr w:type="spellEnd"/>
+      <w:r>
+        <w:t xml:space="preserve"> </w:t>
+      </w:r>
+      <w:proofErr w:type="spellStart"/>
+      <w:r>
+        <w:t>the</w:t>
+      </w:r>
+      <w:proofErr w:type="spellEnd"/>
+      <w:r>
+        <w:t xml:space="preserve"> </w:t>
+      </w:r>
+      <w:proofErr w:type="spellStart"/>
+      <w:r>
+        <w:t>characterisation</w:t>
+      </w:r>
+      <w:proofErr w:type="spellEnd"/>
+      <w:r>
+        <w:t xml:space="preserve"> of MEMS </w:t>
+      </w:r>
+      <w:proofErr w:type="spellStart"/>
+      <w:r>
+        <w:t>accelerometers</w:t>
+      </w:r>
+      <w:proofErr w:type="spellEnd"/>
+      <w:r>
+        <w:t xml:space="preserve">. </w:t>
+      </w:r>
+      <w:proofErr w:type="spellStart"/>
+      <w:r>
+        <w:t>As</w:t>
+      </w:r>
+      <w:proofErr w:type="spellEnd"/>
+      <w:r>
+        <w:t xml:space="preserve"> </w:t>
+      </w:r>
+      <w:proofErr w:type="spellStart"/>
+      <w:r>
+        <w:t>discussed</w:t>
+      </w:r>
+      <w:proofErr w:type="spellEnd"/>
+      <w:r>
+        <w:t xml:space="preserve"> in </w:t>
+      </w:r>
+      <w:proofErr w:type="spellStart"/>
       <w:r>
         <w:rPr>
           <w:b/>
           <w:bCs/>
         </w:rPr>
-        <w:t>chapter …</w:t>
-      </w:r>
-      <w:r>
-        <w:t xml:space="preserve"> due to their physical properties and working principles, MEMS sensors have an offset that some of these sensors can automatically cancel out (think of a digital kitchen scale that upon startup tares itself). Among others, the characterisation of the above-mentioned behaviour is one of the instances where it is necessary to change the orientation of the characterised sensor during a measurement. The current protocol is manual rotation of the sensor, which requires the presence of the engineer performing the measurement. This current method has many downsides, such as the time it takes to manually rotate the sensor, the impossibility of doing these measurements remotely or the poor reproducibility of the exact timing and speed of such rotations. The device created in this thesis aims to solve these issues thereby easing the workload of the characterisation engineers and shortening the runtime of these measurements</w:t>
-      </w:r>
+        <w:t>chapter</w:t>
+      </w:r>
+      <w:proofErr w:type="spellEnd"/>
+      <w:r>
+        <w:rPr>
+          <w:b/>
+          <w:bCs/>
+        </w:rPr>
+        <w:t xml:space="preserve"> …</w:t>
+      </w:r>
+      <w:r>
+        <w:t xml:space="preserve"> </w:t>
+      </w:r>
+      <w:proofErr w:type="spellStart"/>
+      <w:r>
+        <w:t>due</w:t>
+      </w:r>
+      <w:proofErr w:type="spellEnd"/>
+      <w:r>
+        <w:t xml:space="preserve"> </w:t>
+      </w:r>
+      <w:proofErr w:type="spellStart"/>
+      <w:r>
+        <w:t>to</w:t>
+      </w:r>
+      <w:proofErr w:type="spellEnd"/>
+      <w:r>
+        <w:t xml:space="preserve"> </w:t>
+      </w:r>
+      <w:proofErr w:type="spellStart"/>
+      <w:r>
+        <w:t>their</w:t>
+      </w:r>
+      <w:proofErr w:type="spellEnd"/>
+      <w:r>
+        <w:t xml:space="preserve"> </w:t>
+      </w:r>
+      <w:proofErr w:type="spellStart"/>
+      <w:r>
+        <w:t>physical</w:t>
+      </w:r>
+      <w:proofErr w:type="spellEnd"/>
+      <w:r>
+        <w:t xml:space="preserve"> </w:t>
+      </w:r>
+      <w:proofErr w:type="spellStart"/>
+      <w:r>
+        <w:t>properties</w:t>
+      </w:r>
+      <w:proofErr w:type="spellEnd"/>
+      <w:r>
+        <w:t xml:space="preserve"> and </w:t>
+      </w:r>
+      <w:proofErr w:type="spellStart"/>
+      <w:r>
+        <w:t>working</w:t>
+      </w:r>
+      <w:proofErr w:type="spellEnd"/>
+      <w:r>
+        <w:t xml:space="preserve"> </w:t>
+      </w:r>
+      <w:proofErr w:type="spellStart"/>
+      <w:r>
+        <w:t>principles</w:t>
+      </w:r>
+      <w:proofErr w:type="spellEnd"/>
+      <w:r>
+        <w:t xml:space="preserve">, MEMS </w:t>
+      </w:r>
+      <w:proofErr w:type="spellStart"/>
+      <w:r>
+        <w:t>sensors</w:t>
+      </w:r>
+      <w:proofErr w:type="spellEnd"/>
+      <w:r>
+        <w:t xml:space="preserve"> </w:t>
+      </w:r>
+      <w:proofErr w:type="spellStart"/>
+      <w:r>
+        <w:t>have</w:t>
+      </w:r>
+      <w:proofErr w:type="spellEnd"/>
+      <w:r>
+        <w:t xml:space="preserve"> an </w:t>
+      </w:r>
+      <w:proofErr w:type="spellStart"/>
+      <w:r>
+        <w:t>offset</w:t>
+      </w:r>
+      <w:proofErr w:type="spellEnd"/>
+      <w:r>
+        <w:t xml:space="preserve"> </w:t>
+      </w:r>
+      <w:proofErr w:type="spellStart"/>
+      <w:r>
+        <w:t>that</w:t>
+      </w:r>
+      <w:proofErr w:type="spellEnd"/>
+      <w:r>
+        <w:t xml:space="preserve"> </w:t>
+      </w:r>
+      <w:proofErr w:type="spellStart"/>
+      <w:r>
+        <w:t>some</w:t>
+      </w:r>
+      <w:proofErr w:type="spellEnd"/>
+      <w:r>
+        <w:t xml:space="preserve"> of </w:t>
+      </w:r>
+      <w:proofErr w:type="spellStart"/>
+      <w:r>
+        <w:t>these</w:t>
+      </w:r>
+      <w:proofErr w:type="spellEnd"/>
+      <w:r>
+        <w:t xml:space="preserve"> </w:t>
+      </w:r>
+      <w:proofErr w:type="spellStart"/>
+      <w:r>
+        <w:t>sensors</w:t>
+      </w:r>
+      <w:proofErr w:type="spellEnd"/>
+      <w:r>
+        <w:t xml:space="preserve"> </w:t>
+      </w:r>
+      <w:proofErr w:type="spellStart"/>
+      <w:r>
+        <w:t>can</w:t>
+      </w:r>
+      <w:proofErr w:type="spellEnd"/>
+      <w:r>
+        <w:t xml:space="preserve"> </w:t>
+      </w:r>
+      <w:proofErr w:type="spellStart"/>
+      <w:r>
+        <w:t>automatically</w:t>
+      </w:r>
+      <w:proofErr w:type="spellEnd"/>
+      <w:r>
+        <w:t xml:space="preserve"> </w:t>
+      </w:r>
+      <w:proofErr w:type="spellStart"/>
+      <w:r>
+        <w:t>cancel</w:t>
+      </w:r>
+      <w:proofErr w:type="spellEnd"/>
+      <w:r>
+        <w:t xml:space="preserve"> out (</w:t>
+      </w:r>
+      <w:proofErr w:type="spellStart"/>
+      <w:r>
+        <w:t>think</w:t>
+      </w:r>
+      <w:proofErr w:type="spellEnd"/>
+      <w:r>
+        <w:t xml:space="preserve"> of a </w:t>
+      </w:r>
+      <w:proofErr w:type="spellStart"/>
+      <w:r>
+        <w:t>digital</w:t>
+      </w:r>
+      <w:proofErr w:type="spellEnd"/>
+      <w:r>
+        <w:t xml:space="preserve"> </w:t>
+      </w:r>
+      <w:proofErr w:type="spellStart"/>
+      <w:r>
+        <w:t>kitchen</w:t>
+      </w:r>
+      <w:proofErr w:type="spellEnd"/>
+      <w:r>
+        <w:t xml:space="preserve"> </w:t>
+      </w:r>
+      <w:proofErr w:type="spellStart"/>
+      <w:r>
+        <w:t>scale</w:t>
+      </w:r>
+      <w:proofErr w:type="spellEnd"/>
+      <w:r>
+        <w:t xml:space="preserve"> </w:t>
+      </w:r>
+      <w:proofErr w:type="spellStart"/>
+      <w:r>
+        <w:t>that</w:t>
+      </w:r>
+      <w:proofErr w:type="spellEnd"/>
+      <w:r>
+        <w:t xml:space="preserve"> </w:t>
+      </w:r>
+      <w:proofErr w:type="spellStart"/>
+      <w:r>
+        <w:t>upon</w:t>
+      </w:r>
+      <w:proofErr w:type="spellEnd"/>
+      <w:r>
+        <w:t xml:space="preserve"> startup </w:t>
+      </w:r>
+      <w:proofErr w:type="spellStart"/>
+      <w:r>
+        <w:t>tares</w:t>
+      </w:r>
+      <w:proofErr w:type="spellEnd"/>
+      <w:r>
+        <w:t xml:space="preserve"> </w:t>
+      </w:r>
+      <w:proofErr w:type="spellStart"/>
+      <w:r>
+        <w:t>itself</w:t>
+      </w:r>
+      <w:proofErr w:type="spellEnd"/>
+      <w:r>
+        <w:t xml:space="preserve">). </w:t>
+      </w:r>
+      <w:proofErr w:type="spellStart"/>
+      <w:r>
+        <w:t>Among</w:t>
+      </w:r>
+      <w:proofErr w:type="spellEnd"/>
+      <w:r>
+        <w:t xml:space="preserve"> </w:t>
+      </w:r>
+      <w:proofErr w:type="spellStart"/>
+      <w:r>
+        <w:t>others</w:t>
+      </w:r>
+      <w:proofErr w:type="spellEnd"/>
+      <w:r>
+        <w:t xml:space="preserve">, </w:t>
+      </w:r>
+      <w:proofErr w:type="spellStart"/>
+      <w:r>
+        <w:t>the</w:t>
+      </w:r>
+      <w:proofErr w:type="spellEnd"/>
+      <w:r>
+        <w:t xml:space="preserve"> </w:t>
+      </w:r>
+      <w:proofErr w:type="spellStart"/>
+      <w:r>
+        <w:t>characterisation</w:t>
+      </w:r>
+      <w:proofErr w:type="spellEnd"/>
+      <w:r>
+        <w:t xml:space="preserve"> of </w:t>
+      </w:r>
+      <w:proofErr w:type="spellStart"/>
+      <w:r>
+        <w:t>the</w:t>
+      </w:r>
+      <w:proofErr w:type="spellEnd"/>
+      <w:r>
+        <w:t xml:space="preserve"> </w:t>
+      </w:r>
+      <w:proofErr w:type="spellStart"/>
+      <w:r>
+        <w:t>above-mentioned</w:t>
+      </w:r>
+      <w:proofErr w:type="spellEnd"/>
+      <w:r>
+        <w:t xml:space="preserve"> </w:t>
+      </w:r>
+      <w:proofErr w:type="spellStart"/>
+      <w:r>
+        <w:t>behaviour</w:t>
+      </w:r>
+      <w:proofErr w:type="spellEnd"/>
+      <w:r>
+        <w:t xml:space="preserve"> is </w:t>
+      </w:r>
+      <w:proofErr w:type="spellStart"/>
+      <w:r>
+        <w:t>one</w:t>
+      </w:r>
+      <w:proofErr w:type="spellEnd"/>
+      <w:r>
+        <w:t xml:space="preserve"> of </w:t>
+      </w:r>
+      <w:proofErr w:type="spellStart"/>
+      <w:r>
+        <w:t>the</w:t>
+      </w:r>
+      <w:proofErr w:type="spellEnd"/>
+      <w:r>
+        <w:t xml:space="preserve"> </w:t>
+      </w:r>
+      <w:proofErr w:type="spellStart"/>
+      <w:r>
+        <w:t>instances</w:t>
+      </w:r>
+      <w:proofErr w:type="spellEnd"/>
+      <w:r>
+        <w:t xml:space="preserve"> where </w:t>
+      </w:r>
+      <w:proofErr w:type="spellStart"/>
+      <w:r>
+        <w:t>it</w:t>
+      </w:r>
+      <w:proofErr w:type="spellEnd"/>
+      <w:r>
+        <w:t xml:space="preserve"> is </w:t>
+      </w:r>
+      <w:proofErr w:type="spellStart"/>
+      <w:r>
+        <w:t>necessary</w:t>
+      </w:r>
+      <w:proofErr w:type="spellEnd"/>
+      <w:r>
+        <w:t xml:space="preserve"> </w:t>
+      </w:r>
+      <w:proofErr w:type="spellStart"/>
+      <w:r>
+        <w:t>to</w:t>
+      </w:r>
+      <w:proofErr w:type="spellEnd"/>
+      <w:r>
+        <w:t xml:space="preserve"> </w:t>
+      </w:r>
+      <w:proofErr w:type="spellStart"/>
+      <w:r>
+        <w:t>change</w:t>
+      </w:r>
+      <w:proofErr w:type="spellEnd"/>
+      <w:r>
+        <w:t xml:space="preserve"> </w:t>
+      </w:r>
+      <w:proofErr w:type="spellStart"/>
+      <w:r>
+        <w:t>the</w:t>
+      </w:r>
+      <w:proofErr w:type="spellEnd"/>
+      <w:r>
+        <w:t xml:space="preserve"> </w:t>
+      </w:r>
+      <w:proofErr w:type="spellStart"/>
+      <w:r>
+        <w:t>orientation</w:t>
+      </w:r>
+      <w:proofErr w:type="spellEnd"/>
+      <w:r>
+        <w:t xml:space="preserve"> of </w:t>
+      </w:r>
+      <w:proofErr w:type="spellStart"/>
+      <w:r>
+        <w:t>the</w:t>
+      </w:r>
+      <w:proofErr w:type="spellEnd"/>
+      <w:r>
+        <w:t xml:space="preserve"> </w:t>
+      </w:r>
+      <w:proofErr w:type="spellStart"/>
+      <w:r>
+        <w:t>characterised</w:t>
+      </w:r>
+      <w:proofErr w:type="spellEnd"/>
+      <w:r>
+        <w:t xml:space="preserve"> </w:t>
+      </w:r>
+      <w:proofErr w:type="spellStart"/>
+      <w:r>
+        <w:t>sensor</w:t>
+      </w:r>
+      <w:proofErr w:type="spellEnd"/>
+      <w:r>
+        <w:t xml:space="preserve"> </w:t>
+      </w:r>
+      <w:proofErr w:type="spellStart"/>
+      <w:r>
+        <w:t>during</w:t>
+      </w:r>
+      <w:proofErr w:type="spellEnd"/>
+      <w:r>
+        <w:t xml:space="preserve"> a </w:t>
+      </w:r>
+      <w:proofErr w:type="spellStart"/>
+      <w:r>
+        <w:t>measurement</w:t>
+      </w:r>
+      <w:proofErr w:type="spellEnd"/>
+      <w:r>
+        <w:t xml:space="preserve">. The </w:t>
+      </w:r>
+      <w:proofErr w:type="spellStart"/>
+      <w:r>
+        <w:t>current</w:t>
+      </w:r>
+      <w:proofErr w:type="spellEnd"/>
+      <w:r>
+        <w:t xml:space="preserve"> </w:t>
+      </w:r>
+      <w:proofErr w:type="spellStart"/>
+      <w:r>
+        <w:t>protocol</w:t>
+      </w:r>
+      <w:proofErr w:type="spellEnd"/>
+      <w:r>
+        <w:t xml:space="preserve"> is </w:t>
+      </w:r>
+      <w:proofErr w:type="spellStart"/>
+      <w:r>
+        <w:t>manual</w:t>
+      </w:r>
+      <w:proofErr w:type="spellEnd"/>
+      <w:r>
+        <w:t xml:space="preserve"> </w:t>
+      </w:r>
+      <w:proofErr w:type="spellStart"/>
+      <w:r>
+        <w:t>rotation</w:t>
+      </w:r>
+      <w:proofErr w:type="spellEnd"/>
+      <w:r>
+        <w:t xml:space="preserve"> of </w:t>
+      </w:r>
+      <w:proofErr w:type="spellStart"/>
+      <w:r>
+        <w:t>the</w:t>
+      </w:r>
+      <w:proofErr w:type="spellEnd"/>
+      <w:r>
+        <w:t xml:space="preserve"> </w:t>
+      </w:r>
+      <w:proofErr w:type="spellStart"/>
+      <w:r>
+        <w:t>sensor</w:t>
+      </w:r>
+      <w:proofErr w:type="spellEnd"/>
+      <w:r>
+        <w:t xml:space="preserve">, </w:t>
+      </w:r>
+      <w:proofErr w:type="spellStart"/>
+      <w:r>
+        <w:t>which</w:t>
+      </w:r>
+      <w:proofErr w:type="spellEnd"/>
+      <w:r>
+        <w:t xml:space="preserve"> </w:t>
+      </w:r>
+      <w:proofErr w:type="spellStart"/>
+      <w:r>
+        <w:t>requires</w:t>
+      </w:r>
+      <w:proofErr w:type="spellEnd"/>
+      <w:r>
+        <w:t xml:space="preserve"> </w:t>
+      </w:r>
+      <w:proofErr w:type="spellStart"/>
+      <w:r>
+        <w:t>the</w:t>
+      </w:r>
+      <w:proofErr w:type="spellEnd"/>
+      <w:r>
+        <w:t xml:space="preserve"> </w:t>
+      </w:r>
+      <w:proofErr w:type="spellStart"/>
+      <w:r>
+        <w:t>presence</w:t>
+      </w:r>
+      <w:proofErr w:type="spellEnd"/>
+      <w:r>
+        <w:t xml:space="preserve"> of </w:t>
+      </w:r>
+      <w:proofErr w:type="spellStart"/>
+      <w:r>
+        <w:t>the</w:t>
+      </w:r>
+      <w:proofErr w:type="spellEnd"/>
+      <w:r>
+        <w:t xml:space="preserve"> </w:t>
+      </w:r>
+      <w:proofErr w:type="spellStart"/>
+      <w:r>
+        <w:t>engineer</w:t>
+      </w:r>
+      <w:proofErr w:type="spellEnd"/>
+      <w:r>
+        <w:t xml:space="preserve"> </w:t>
+      </w:r>
+      <w:proofErr w:type="spellStart"/>
+      <w:r>
+        <w:t>performing</w:t>
+      </w:r>
+      <w:proofErr w:type="spellEnd"/>
+      <w:r>
+        <w:t xml:space="preserve"> </w:t>
+      </w:r>
+      <w:proofErr w:type="spellStart"/>
+      <w:r>
+        <w:t>the</w:t>
+      </w:r>
+      <w:proofErr w:type="spellEnd"/>
+      <w:r>
+        <w:t xml:space="preserve"> </w:t>
+      </w:r>
+      <w:proofErr w:type="spellStart"/>
+      <w:r>
+        <w:t>measurement</w:t>
+      </w:r>
+      <w:proofErr w:type="spellEnd"/>
+      <w:r>
+        <w:t xml:space="preserve">. </w:t>
+      </w:r>
+      <w:proofErr w:type="spellStart"/>
+      <w:r>
+        <w:t>This</w:t>
+      </w:r>
+      <w:proofErr w:type="spellEnd"/>
+      <w:r>
+        <w:t xml:space="preserve"> </w:t>
+      </w:r>
+      <w:proofErr w:type="spellStart"/>
+      <w:r>
+        <w:t>current</w:t>
+      </w:r>
+      <w:proofErr w:type="spellEnd"/>
+      <w:r>
+        <w:t xml:space="preserve"> </w:t>
+      </w:r>
+      <w:proofErr w:type="spellStart"/>
+      <w:r>
+        <w:t>method</w:t>
+      </w:r>
+      <w:proofErr w:type="spellEnd"/>
+      <w:r>
+        <w:t xml:space="preserve"> has </w:t>
+      </w:r>
+      <w:proofErr w:type="spellStart"/>
+      <w:r>
+        <w:t>many</w:t>
+      </w:r>
+      <w:proofErr w:type="spellEnd"/>
+      <w:r>
+        <w:t xml:space="preserve"> </w:t>
+      </w:r>
+      <w:proofErr w:type="spellStart"/>
+      <w:r>
+        <w:t>downsides</w:t>
+      </w:r>
+      <w:proofErr w:type="spellEnd"/>
+      <w:r>
+        <w:t xml:space="preserve">, </w:t>
+      </w:r>
+      <w:proofErr w:type="spellStart"/>
+      <w:r>
+        <w:t>such</w:t>
+      </w:r>
+      <w:proofErr w:type="spellEnd"/>
+      <w:r>
+        <w:t xml:space="preserve"> </w:t>
+      </w:r>
+      <w:proofErr w:type="spellStart"/>
+      <w:r>
+        <w:t>as</w:t>
+      </w:r>
+      <w:proofErr w:type="spellEnd"/>
+      <w:r>
+        <w:t xml:space="preserve"> </w:t>
+      </w:r>
+      <w:proofErr w:type="spellStart"/>
+      <w:r>
+        <w:t>the</w:t>
+      </w:r>
+      <w:proofErr w:type="spellEnd"/>
+      <w:r>
+        <w:t xml:space="preserve"> </w:t>
+      </w:r>
+      <w:proofErr w:type="spellStart"/>
+      <w:r>
+        <w:t>time</w:t>
+      </w:r>
+      <w:proofErr w:type="spellEnd"/>
+      <w:r>
+        <w:t xml:space="preserve"> </w:t>
+      </w:r>
+      <w:proofErr w:type="spellStart"/>
+      <w:r>
+        <w:t>it</w:t>
+      </w:r>
+      <w:proofErr w:type="spellEnd"/>
+      <w:r>
+        <w:t xml:space="preserve"> </w:t>
+      </w:r>
+      <w:proofErr w:type="spellStart"/>
+      <w:r>
+        <w:t>takes</w:t>
+      </w:r>
+      <w:proofErr w:type="spellEnd"/>
+      <w:r>
+        <w:t xml:space="preserve"> </w:t>
+      </w:r>
+      <w:proofErr w:type="spellStart"/>
+      <w:r>
+        <w:t>to</w:t>
+      </w:r>
+      <w:proofErr w:type="spellEnd"/>
+      <w:r>
+        <w:t xml:space="preserve"> </w:t>
+      </w:r>
+      <w:proofErr w:type="spellStart"/>
+      <w:r>
+        <w:t>manually</w:t>
+      </w:r>
+      <w:proofErr w:type="spellEnd"/>
+      <w:r>
+        <w:t xml:space="preserve"> </w:t>
+      </w:r>
+      <w:proofErr w:type="spellStart"/>
+      <w:r>
+        <w:t>rotate</w:t>
+      </w:r>
+      <w:proofErr w:type="spellEnd"/>
+      <w:r>
+        <w:t xml:space="preserve"> </w:t>
+      </w:r>
+      <w:proofErr w:type="spellStart"/>
+      <w:r>
+        <w:t>the</w:t>
+      </w:r>
+      <w:proofErr w:type="spellEnd"/>
+      <w:r>
+        <w:t xml:space="preserve"> </w:t>
+      </w:r>
+      <w:proofErr w:type="spellStart"/>
+      <w:r>
+        <w:t>sensor</w:t>
+      </w:r>
+      <w:proofErr w:type="spellEnd"/>
+      <w:r>
+        <w:t xml:space="preserve">, </w:t>
+      </w:r>
+      <w:proofErr w:type="spellStart"/>
+      <w:r>
+        <w:t>the</w:t>
+      </w:r>
+      <w:proofErr w:type="spellEnd"/>
+      <w:r>
+        <w:t xml:space="preserve"> </w:t>
+      </w:r>
+      <w:proofErr w:type="spellStart"/>
+      <w:r>
+        <w:t>impossibility</w:t>
+      </w:r>
+      <w:proofErr w:type="spellEnd"/>
+      <w:r>
+        <w:t xml:space="preserve"> of </w:t>
+      </w:r>
+      <w:proofErr w:type="spellStart"/>
+      <w:r>
+        <w:t>doing</w:t>
+      </w:r>
+      <w:proofErr w:type="spellEnd"/>
+      <w:r>
+        <w:t xml:space="preserve"> </w:t>
+      </w:r>
+      <w:proofErr w:type="spellStart"/>
+      <w:r>
+        <w:t>these</w:t>
+      </w:r>
+      <w:proofErr w:type="spellEnd"/>
+      <w:r>
+        <w:t xml:space="preserve"> </w:t>
+      </w:r>
+      <w:proofErr w:type="spellStart"/>
+      <w:r>
+        <w:t>measurements</w:t>
+      </w:r>
+      <w:proofErr w:type="spellEnd"/>
+      <w:r>
+        <w:t xml:space="preserve"> </w:t>
+      </w:r>
+      <w:proofErr w:type="spellStart"/>
+      <w:r>
+        <w:t>remotely</w:t>
+      </w:r>
+      <w:proofErr w:type="spellEnd"/>
+      <w:r>
+        <w:t xml:space="preserve"> </w:t>
+      </w:r>
+      <w:proofErr w:type="spellStart"/>
+      <w:r>
+        <w:t>or</w:t>
+      </w:r>
+      <w:proofErr w:type="spellEnd"/>
+      <w:r>
+        <w:t xml:space="preserve"> </w:t>
+      </w:r>
+      <w:proofErr w:type="spellStart"/>
+      <w:r>
+        <w:t>the</w:t>
+      </w:r>
+      <w:proofErr w:type="spellEnd"/>
+      <w:r>
+        <w:t xml:space="preserve"> </w:t>
+      </w:r>
+      <w:proofErr w:type="spellStart"/>
+      <w:r>
+        <w:t>poor</w:t>
+      </w:r>
+      <w:proofErr w:type="spellEnd"/>
+      <w:r>
+        <w:t xml:space="preserve"> </w:t>
+      </w:r>
+      <w:proofErr w:type="spellStart"/>
+      <w:r>
+        <w:t>reproducibility</w:t>
+      </w:r>
+      <w:proofErr w:type="spellEnd"/>
+      <w:r>
+        <w:t xml:space="preserve"> of </w:t>
+      </w:r>
+      <w:proofErr w:type="spellStart"/>
+      <w:r>
+        <w:t>the</w:t>
+      </w:r>
+      <w:proofErr w:type="spellEnd"/>
+      <w:r>
+        <w:t xml:space="preserve"> </w:t>
+      </w:r>
+      <w:proofErr w:type="spellStart"/>
+      <w:r>
+        <w:t>exact</w:t>
+      </w:r>
+      <w:proofErr w:type="spellEnd"/>
+      <w:r>
+        <w:t xml:space="preserve"> </w:t>
+      </w:r>
+      <w:proofErr w:type="spellStart"/>
+      <w:r>
+        <w:t>timing</w:t>
+      </w:r>
+      <w:proofErr w:type="spellEnd"/>
+      <w:r>
+        <w:t xml:space="preserve"> and </w:t>
+      </w:r>
+      <w:proofErr w:type="spellStart"/>
+      <w:r>
+        <w:t>speed</w:t>
+      </w:r>
+      <w:proofErr w:type="spellEnd"/>
+      <w:r>
+        <w:t xml:space="preserve"> of </w:t>
+      </w:r>
+      <w:proofErr w:type="spellStart"/>
+      <w:r>
+        <w:t>such</w:t>
+      </w:r>
+      <w:proofErr w:type="spellEnd"/>
+      <w:r>
+        <w:t xml:space="preserve"> </w:t>
+      </w:r>
+      <w:proofErr w:type="spellStart"/>
+      <w:r>
+        <w:t>rotations</w:t>
+      </w:r>
+      <w:proofErr w:type="spellEnd"/>
+      <w:r>
+        <w:t xml:space="preserve">. The </w:t>
+      </w:r>
+      <w:proofErr w:type="spellStart"/>
+      <w:r>
+        <w:t>device</w:t>
+      </w:r>
+      <w:proofErr w:type="spellEnd"/>
+      <w:r>
+        <w:t xml:space="preserve"> </w:t>
+      </w:r>
+      <w:proofErr w:type="spellStart"/>
+      <w:r>
+        <w:t>created</w:t>
+      </w:r>
+      <w:proofErr w:type="spellEnd"/>
+      <w:r>
+        <w:t xml:space="preserve"> in </w:t>
+      </w:r>
+      <w:proofErr w:type="spellStart"/>
+      <w:r>
+        <w:t>this</w:t>
+      </w:r>
+      <w:proofErr w:type="spellEnd"/>
+      <w:r>
+        <w:t xml:space="preserve"> </w:t>
+      </w:r>
+      <w:proofErr w:type="spellStart"/>
+      <w:r>
+        <w:t>thesis</w:t>
+      </w:r>
+      <w:proofErr w:type="spellEnd"/>
+      <w:r>
+        <w:t xml:space="preserve"> </w:t>
+      </w:r>
+      <w:proofErr w:type="spellStart"/>
+      <w:r>
+        <w:t>aims</w:t>
+      </w:r>
+      <w:proofErr w:type="spellEnd"/>
+      <w:r>
+        <w:t xml:space="preserve"> </w:t>
+      </w:r>
+      <w:proofErr w:type="spellStart"/>
+      <w:r>
+        <w:t>to</w:t>
+      </w:r>
+      <w:proofErr w:type="spellEnd"/>
+      <w:r>
+        <w:t xml:space="preserve"> </w:t>
+      </w:r>
+      <w:proofErr w:type="spellStart"/>
+      <w:r>
+        <w:t>solve</w:t>
+      </w:r>
+      <w:proofErr w:type="spellEnd"/>
+      <w:r>
+        <w:t xml:space="preserve"> </w:t>
+      </w:r>
+      <w:proofErr w:type="spellStart"/>
+      <w:r>
+        <w:t>these</w:t>
+      </w:r>
+      <w:proofErr w:type="spellEnd"/>
+      <w:r>
+        <w:t xml:space="preserve"> </w:t>
+      </w:r>
+      <w:proofErr w:type="spellStart"/>
+      <w:r>
+        <w:t>issues</w:t>
+      </w:r>
+      <w:proofErr w:type="spellEnd"/>
+      <w:r>
+        <w:t xml:space="preserve"> </w:t>
+      </w:r>
+      <w:proofErr w:type="spellStart"/>
+      <w:r>
+        <w:t>thereby</w:t>
+      </w:r>
+      <w:proofErr w:type="spellEnd"/>
+      <w:r>
+        <w:t xml:space="preserve"> </w:t>
+      </w:r>
+      <w:proofErr w:type="spellStart"/>
+      <w:r>
+        <w:t>easing</w:t>
+      </w:r>
+      <w:proofErr w:type="spellEnd"/>
+      <w:r>
+        <w:t xml:space="preserve"> </w:t>
+      </w:r>
+      <w:proofErr w:type="spellStart"/>
+      <w:r>
+        <w:t>the</w:t>
+      </w:r>
+      <w:proofErr w:type="spellEnd"/>
+      <w:r>
+        <w:t xml:space="preserve"> </w:t>
+      </w:r>
+      <w:proofErr w:type="spellStart"/>
+      <w:r>
+        <w:t>workload</w:t>
+      </w:r>
+      <w:proofErr w:type="spellEnd"/>
+      <w:r>
+        <w:t xml:space="preserve"> of </w:t>
+      </w:r>
+      <w:proofErr w:type="spellStart"/>
+      <w:r>
+        <w:t>the</w:t>
+      </w:r>
+      <w:proofErr w:type="spellEnd"/>
+      <w:r>
+        <w:t xml:space="preserve"> </w:t>
+      </w:r>
+      <w:proofErr w:type="spellStart"/>
+      <w:r>
+        <w:t>characterisation</w:t>
+      </w:r>
+      <w:proofErr w:type="spellEnd"/>
+      <w:r>
+        <w:t xml:space="preserve"> </w:t>
+      </w:r>
+      <w:proofErr w:type="spellStart"/>
+      <w:r>
+        <w:t>engineers</w:t>
+      </w:r>
+      <w:proofErr w:type="spellEnd"/>
+      <w:r>
+        <w:t xml:space="preserve"> and </w:t>
+      </w:r>
+      <w:proofErr w:type="spellStart"/>
+      <w:r>
+        <w:t>shortening</w:t>
+      </w:r>
+      <w:proofErr w:type="spellEnd"/>
+      <w:r>
+        <w:t xml:space="preserve"> </w:t>
+      </w:r>
+      <w:proofErr w:type="spellStart"/>
+      <w:r>
+        <w:t>the</w:t>
+      </w:r>
+      <w:proofErr w:type="spellEnd"/>
+      <w:r>
+        <w:t xml:space="preserve"> </w:t>
+      </w:r>
+      <w:proofErr w:type="spellStart"/>
+      <w:r>
+        <w:t>runtime</w:t>
+      </w:r>
+      <w:proofErr w:type="spellEnd"/>
+      <w:r>
+        <w:t xml:space="preserve"> of </w:t>
+      </w:r>
+      <w:proofErr w:type="spellStart"/>
+      <w:r>
+        <w:t>these</w:t>
+      </w:r>
+      <w:proofErr w:type="spellEnd"/>
+      <w:r>
+        <w:t xml:space="preserve"> </w:t>
+      </w:r>
+      <w:proofErr w:type="spellStart"/>
+      <w:r>
+        <w:t>measurements</w:t>
+      </w:r>
+      <w:proofErr w:type="spellEnd"/>
     </w:p>
     <w:p>
       <w:pPr>
@@ -1762,7 +2831,15 @@
         <w:t>… fejezetben is említem</w:t>
       </w:r>
       <w:r>
-        <w:t xml:space="preserve"> működésükből és fizikai kialakításukból adódóan ofszettel rendelkeznek, melyet ezen eszközök egyes típusai automatikusan lenulláznak (akárcsak egyes digitális konyhai mérlegek melyek bekapcsolás után tárázzák önmagukat). A szenzorok karakterizálása során többek közt ezen viselkedések kiméréséhez szükséges a szenzor orientációjának változtatása. Jelen eljárás szerint ilyen mérések során a mérést végző mérnök jelenléte szükséges, hogy a mért szenzort manuálisan a megfelelő orientációba forgassa. A jelenlegi eljárás nem csak meglassítja a mérési folyamatot, de ellehetetleníti a mérés távolról végzését, valamint az ismételhetőséget is korlátozza. A diplomaterv kereteiben létrehozott eszköz célja ezen problémák megoldása, ezáltal a karakterizálómérnök munkája könnyítése és a mérési idők csökkentése.</w:t>
+        <w:t xml:space="preserve"> működésükből és fizikai kialakításukból adódóan ofszettel rendelkeznek, melyet ezen eszközök egyes típusai automatikusan lenulláznak (akárcsak egyes digitális konyhai mérlegek melyek bekapcsolás után </w:t>
+      </w:r>
+      <w:proofErr w:type="spellStart"/>
+      <w:r>
+        <w:t>tárázzák</w:t>
+      </w:r>
+      <w:proofErr w:type="spellEnd"/>
+      <w:r>
+        <w:t xml:space="preserve"> önmagukat). A szenzorok karakterizálása során többek közt ezen viselkedések kiméréséhez szükséges a szenzor orientációjának változtatása. Jelen eljárás szerint ilyen mérések során a mérést végző mérnök jelenléte szükséges, hogy a mért szenzort manuálisan a megfelelő orientációba forgassa. A jelenlegi eljárás nem csak meglassítja a mérési folyamatot, de ellehetetleníti a mérés távolról végzését, valamint az ismételhetőséget is korlátozza. A diplomaterv kereteiben létrehozott eszköz célja ezen problémák megoldása, ezáltal a karakterizálómérnök munkája könnyítése és a mérési idők csökkentése.</w:t>
       </w:r>
     </w:p>
     <w:p>
@@ -2056,7 +3133,23 @@
         <w:t>A MEMS gyorsulásérzékelő szenzorok felépítésükből és működési elvükből adódóan</w:t>
       </w:r>
       <w:r>
-        <w:t xml:space="preserve"> belső mechanikai feszültség következtében (mely akár hőmérsékletváltozás, illetve beforrasztáskor is kialakulhat) DC ofszettel terhelt gyorsulás jelet adnak. Ezt nevezik 0g ofszetnek, melynek kikompenzálása a magasabb minőségű szenzorok esetén már a szenzor belső jelfeldolgozásánál megtörténik, így a kiküldött digitális jel ezt már nem tartalmazza. Ez a folyamat az offset cancellation (ofszet törlés), mely nem csak a szenzor bekapcsolásakor, de az esetleges hőmérsékletváltozások miatt a szenzor működése közben is üzeme</w:t>
+        <w:t xml:space="preserve"> belső mechanikai feszültség következtében (mely akár hőmérsékletváltozás, illetve beforrasztáskor is kialakulhat) DC ofszettel terhelt gyorsulás jelet adnak. Ezt nevezik 0g ofszetnek, melynek kikompenzálása a magasabb minőségű szenzorok esetén már a szenzor belső jelfeldolgozásánál megtörténik, így a kiküldött digitális jel ezt már nem tartalmazza. Ez a folyamat az </w:t>
+      </w:r>
+      <w:proofErr w:type="spellStart"/>
+      <w:r>
+        <w:t>offset</w:t>
+      </w:r>
+      <w:proofErr w:type="spellEnd"/>
+      <w:r>
+        <w:t xml:space="preserve"> </w:t>
+      </w:r>
+      <w:proofErr w:type="spellStart"/>
+      <w:r>
+        <w:t>cancellation</w:t>
+      </w:r>
+      <w:proofErr w:type="spellEnd"/>
+      <w:r>
+        <w:t xml:space="preserve"> (ofszet törlés), mely nem csak a szenzor bekapcsolásakor, de az esetleges hőmérsékletváltozások miatt a szenzor működése közben is üzeme</w:t>
       </w:r>
       <w:r>
         <w:t>l.</w:t>
@@ -2243,7 +3336,15 @@
         <w:t>jelet,</w:t>
       </w:r>
       <w:r>
-        <w:t xml:space="preserve"> valamint a megszakítók állapotát is vizuális visszajelzéssel kell ellátni, például egy piros és egy zöld LED-del. </w:t>
+        <w:t xml:space="preserve"> valamint a megszakítók állapotát is vizuális visszajelzéssel kell ellátni, például egy piros és egy zöld LED-</w:t>
+      </w:r>
+      <w:proofErr w:type="spellStart"/>
+      <w:r>
+        <w:t>del</w:t>
+      </w:r>
+      <w:proofErr w:type="spellEnd"/>
+      <w:r>
+        <w:t xml:space="preserve">. </w:t>
       </w:r>
     </w:p>
     <w:p>
@@ -2262,7 +3363,23 @@
         <w:t>A kéttengelyű forgatómechanizmus alapvetően két egymásra merőleges forgatási tengelyből áll</w:t>
       </w:r>
       <w:r>
-        <w:t>. Amennyiben a két tengely egymással párhuzamos lenne a gimbal lock jelenség lépne fel, ezért a forgatás csak a közös tengely mentén lehetne lehetséges.</w:t>
+        <w:t xml:space="preserve">. Amennyiben a két tengely egymással párhuzamos lenne a </w:t>
+      </w:r>
+      <w:proofErr w:type="spellStart"/>
+      <w:r>
+        <w:t>gimbal</w:t>
+      </w:r>
+      <w:proofErr w:type="spellEnd"/>
+      <w:r>
+        <w:t xml:space="preserve"> </w:t>
+      </w:r>
+      <w:proofErr w:type="spellStart"/>
+      <w:r>
+        <w:t>lock</w:t>
+      </w:r>
+      <w:proofErr w:type="spellEnd"/>
+      <w:r>
+        <w:t xml:space="preserve"> jelenség lépne fel, ezért a forgatás csak a közös tengely mentén lehetne lehetséges.</w:t>
       </w:r>
     </w:p>
     <w:p>
@@ -2588,16 +3705,34 @@
         <w:t>. T</w:t>
       </w:r>
       <w:r>
-        <w:t>ehát nulla szögsebességnél is legyen nyomatéka, valamint oszcilláció lehetősége ne állhason fenn. Ezen elvárások alapján léptetőmotorokat választottam aktuátor</w:t>
-      </w:r>
-      <w:r>
-        <w:t xml:space="preserve">oknak. A léptetőmotor tekercseinek gerjesztésével a forgórész léptethető, vagy az adott pozícióban tarható. A tekercsek gerjesztését TMC2209 IC-t használó </w:t>
-      </w:r>
+        <w:t xml:space="preserve">ehát nulla szögsebességnél is legyen nyomatéka, valamint oszcilláció lehetősége ne állhason fenn. Ezen elvárások alapján léptetőmotorokat választottam </w:t>
+      </w:r>
+      <w:proofErr w:type="spellStart"/>
+      <w:r>
+        <w:t>aktuátor</w:t>
+      </w:r>
+      <w:r>
+        <w:t>oknak</w:t>
+      </w:r>
+      <w:proofErr w:type="spellEnd"/>
+      <w:r>
+        <w:t xml:space="preserve">. A léptetőmotor tekercseinek gerjesztésével a forgórész léptethető, vagy az adott pozícióban tarható. A tekercsek gerjesztését TMC2209 IC-t használó </w:t>
+      </w:r>
+      <w:proofErr w:type="spellStart"/>
       <w:r>
         <w:t>SilentStepStick</w:t>
       </w:r>
-      <w:r>
-        <w:t xml:space="preserve"> meghajtóval végeztem. A meghajtónak forgási irányt, mikrostep felbontást és lépés impulzust adva lépteti a motort lépés impulzusonként. Mivel a lépés impulzusok hatására a motor adott szöggel fordul el, a motorok </w:t>
+      <w:proofErr w:type="spellEnd"/>
+      <w:r>
+        <w:t xml:space="preserve"> meghajtóval végeztem. A meghajtónak forgási irányt, </w:t>
+      </w:r>
+      <w:proofErr w:type="spellStart"/>
+      <w:r>
+        <w:t>mikrostep</w:t>
+      </w:r>
+      <w:proofErr w:type="spellEnd"/>
+      <w:r>
+        <w:t xml:space="preserve"> felbontást és lépés impulzust adva lépteti a motort lépés impulzusonként. Mivel a lépés impulzusok hatására a motor adott szöggel fordul el, a motorok </w:t>
       </w:r>
       <w:r>
         <w:t>nyílt hatásláncú</w:t>
@@ -2617,8 +3752,13 @@
       <w:r>
         <w:t xml:space="preserve"> </w:t>
       </w:r>
-      <w:r>
-        <w:t>enkóderekkel mérem vissza.</w:t>
+      <w:proofErr w:type="spellStart"/>
+      <w:r>
+        <w:t>enkóderekkel</w:t>
+      </w:r>
+      <w:proofErr w:type="spellEnd"/>
+      <w:r>
+        <w:t xml:space="preserve"> mérem vissza.</w:t>
       </w:r>
     </w:p>
     <w:p>
@@ -2666,7 +3806,15 @@
         <w:t xml:space="preserve">, mint azt feljebb is említettem, a TMC2209 IC-t használtam. </w:t>
       </w:r>
       <w:r>
-        <w:t xml:space="preserve">Az IC a szükséges passzív áramköri elemekkel ellátva is kapható, beépítve a SilentStepStick elnevezésű panelen. </w:t>
+        <w:t xml:space="preserve">Az IC a szükséges passzív áramköri elemekkel ellátva is kapható, beépítve a </w:t>
+      </w:r>
+      <w:proofErr w:type="spellStart"/>
+      <w:r>
+        <w:t>SilentStepStick</w:t>
+      </w:r>
+      <w:proofErr w:type="spellEnd"/>
+      <w:r>
+        <w:t xml:space="preserve"> elnevezésű panelen. </w:t>
       </w:r>
       <w:r>
         <w:t>Ez egy elterjedt léptetőmotor meghajtó IC, amit gyakran alkalmaznak például 3D nyomtatók motorjainak vezérlésére is. Választásom azért erre esett, mivel elterjedtsége miatt könnyen beszerezhető, sok információ található róla, valamint csöndesebb</w:t>
@@ -2687,7 +3835,94 @@
         <w:t xml:space="preserve"> kommunikálni, akár ezen keresztül is megadható a léptetés sebessége, de ezt a</w:t>
       </w:r>
       <w:r>
-        <w:t xml:space="preserve"> képességét nem használom ki, mivel ez nem képes gyorsító és lassító profilokra. Emiatt a későbbiekben tárgyalt sebességprofilvezérlést alkalmaztam. Az IC-nek további nagyon hasznos funkciója, hogy képes nyomaték ugrást detektálni, ezáltal végálláskapcsoló nélkül is lehet alaphelyzetet találni a motorokkal, valamint képes kihagyott lépések detektálására. A lehető leg optimálisabb motorvezérlés érdekében a meghajtó kalibrálható. Ezeket a funkcionalitásait egyelőre még nem használtam ki, de az alaplap tervezésekor úgy hoztam létre a kapcsolást, hogy az UART csatorna használható legyen.</w:t>
+        <w:t xml:space="preserve"> képességét nem használom ki, mivel ez nem képes gyorsító és lassító profilokra. Emiatt a későbbiekben tárgyalt sebességprofilvezérlést alkalmaztam. Az IC-nek további nagyon hasznos funkciója, hogy képes nyomaték ugrást detektálni, ezáltal végálláskapcsoló nélkül is lehet alaphelyzetet találni a motorokkal, valamint képes kihagyott lépések detektálására. A lehető leg optimálisabb motorvezérlés érdekében a meghajtó kalibrálható. Ezeket a funkcionalitásait egyelőre még nem használtam ki, de az alaplap tervezésekor úgy hoztam létre a kapcsolást, hogy az </w:t>
+      </w:r>
+      <w:proofErr w:type="gramStart"/>
+      <w:r>
+        <w:t>UART csatorna</w:t>
+      </w:r>
+      <w:proofErr w:type="gramEnd"/>
+      <w:r>
+        <w:t xml:space="preserve"> használható legyen.</w:t>
+      </w:r>
+    </w:p>
+    <w:p>
+      <w:r>
+        <w:t>Ez a motorvezérlő kétfázisú bipoláris léptetőmotorok vezérlésére alkalmas 2.8A maximális árammal. A pontos motorválasztásra akkor kerülhet sor, amikor a mechanikai terv már elkészült. Mivel a motor mérete nem befolyásolja az alapvető működési és vezérlési elvet, ezért ez nem jelent akadályt a fejlesztés során.</w:t>
+      </w:r>
+    </w:p>
+    <w:p>
+      <w:r>
+        <w:lastRenderedPageBreak/>
+        <w:t xml:space="preserve">A motorvezérlő legfinomabb </w:t>
+      </w:r>
+      <w:proofErr w:type="spellStart"/>
+      <w:r>
+        <w:t>mikrolépés</w:t>
+      </w:r>
+      <w:proofErr w:type="spellEnd"/>
+      <w:r>
+        <w:t xml:space="preserve"> beállítása 1/32. Ez </w:t>
+      </w:r>
+      <m:oMath>
+        <m:r>
+          <w:rPr>
+            <w:rFonts w:ascii="Cambria Math" w:hAnsi="Cambria Math"/>
+          </w:rPr>
+          <m:t>1.8°</m:t>
+        </m:r>
+      </m:oMath>
+      <w:r>
+        <w:t xml:space="preserve"> felbontású léptetőmotorok esetén </w:t>
+      </w:r>
+      <m:oMath>
+        <m:sSub>
+          <m:sSubPr>
+            <m:ctrlPr>
+              <w:rPr>
+                <w:rFonts w:ascii="Cambria Math" w:hAnsi="Cambria Math"/>
+                <w:i/>
+              </w:rPr>
+            </m:ctrlPr>
+          </m:sSubPr>
+          <m:e>
+            <m:r>
+              <w:rPr>
+                <w:rFonts w:ascii="Cambria Math" w:hAnsi="Cambria Math"/>
+              </w:rPr>
+              <m:t>α</m:t>
+            </m:r>
+          </m:e>
+          <m:sub>
+            <m:r>
+              <w:rPr>
+                <w:rFonts w:ascii="Cambria Math" w:hAnsi="Cambria Math"/>
+              </w:rPr>
+              <m:t>min</m:t>
+            </m:r>
+          </m:sub>
+        </m:sSub>
+        <m:r>
+          <w:rPr>
+            <w:rFonts w:ascii="Cambria Math" w:hAnsi="Cambria Math"/>
+          </w:rPr>
+          <m:t>=</m:t>
+        </m:r>
+        <m:r>
+          <w:rPr>
+            <w:rFonts w:ascii="Cambria Math" w:hAnsi="Cambria Math"/>
+          </w:rPr>
+          <m:t>0,05625</m:t>
+        </m:r>
+        <m:r>
+          <w:rPr>
+            <w:rFonts w:ascii="Cambria Math" w:hAnsi="Cambria Math"/>
+          </w:rPr>
+          <m:t>°</m:t>
+        </m:r>
+      </m:oMath>
+      <w:r>
+        <w:t>-os felbontást jelent.</w:t>
       </w:r>
     </w:p>
     <w:p>
@@ -2771,11 +4006,7 @@
         <w:t xml:space="preserve"> egyenlet</w:t>
       </w:r>
       <w:r>
-        <w:t xml:space="preserve">, </w:t>
-      </w:r>
-      <w:r>
-        <w:lastRenderedPageBreak/>
-        <w:t>míg a mozgás közbeni szögsebességet az impulzusok közötti idő határozza meg</w:t>
+        <w:t>, míg a mozgás közbeni szögsebességet az impulzusok közötti idő határozza meg</w:t>
       </w:r>
       <w:r>
         <w:t xml:space="preserve"> </w:t>
@@ -3431,9 +4662,11 @@
       <w:r>
         <w:t xml:space="preserve"> </w:t>
       </w:r>
+      <w:proofErr w:type="spellStart"/>
       <w:r>
         <w:t>függvéy</w:t>
       </w:r>
+      <w:proofErr w:type="spellEnd"/>
       <w:r>
         <w:t xml:space="preserve"> adja meg, </w:t>
       </w:r>
@@ -6645,7 +7878,15 @@
         <w:t xml:space="preserve"> keresőtábla lineáris interpolációval.</w:t>
       </w:r>
       <w:r>
-        <w:t xml:space="preserve"> A numerikus módszereket először python környezetben valósítottam meg, majd összehasonlítottam az eredményeket és ez alapján döntöttem, hogy melyiket implementáljam az eszközön</w:t>
+        <w:t xml:space="preserve"> A numerikus módszereket először </w:t>
+      </w:r>
+      <w:proofErr w:type="spellStart"/>
+      <w:r>
+        <w:t>python</w:t>
+      </w:r>
+      <w:proofErr w:type="spellEnd"/>
+      <w:r>
+        <w:t xml:space="preserve"> környezetben valósítottam meg, majd összehasonlítottam az eredményeket és ez alapján döntöttem, hogy melyiket implementáljam az eszközön</w:t>
       </w:r>
       <w:r>
         <w:t>.</w:t>
@@ -7048,7 +8289,15 @@
         </m:sSub>
       </m:oMath>
       <w:r>
-        <w:t xml:space="preserve"> értékeket, illetve ez alapján számítottam ebből adódó szögsebességet és szögelfordulást is. Annak érdekében, hogy legyen összehasonlítási alap, a Numpy csomag beépített arcsin függvényével is kiszámoltam egy „pontos” sorozatot. Az eredményeket a </w:t>
+        <w:t xml:space="preserve"> értékeket, illetve ez alapján számítottam ebből adódó szögsebességet és szögelfordulást is. Annak érdekében, hogy legyen összehasonlítási alap, a </w:t>
+      </w:r>
+      <w:proofErr w:type="spellStart"/>
+      <w:r>
+        <w:t>Numpy</w:t>
+      </w:r>
+      <w:proofErr w:type="spellEnd"/>
+      <w:r>
+        <w:t xml:space="preserve"> csomag beépített arcsin függvényével is kiszámoltam egy „pontos” sorozatot. Az eredményeket a </w:t>
       </w:r>
       <w:r>
         <w:fldChar w:fldCharType="begin"/>
@@ -7223,13 +8472,371 @@
         <w:t>Enkóderek</w:t>
       </w:r>
       <w:bookmarkEnd w:id="27"/>
-    </w:p>
-    <w:p>
-      <w:r>
-        <w:t>Mivel a motorokat nyílt hatáslánccal irányítom (tehát nincs visszacsatolás) elengedhetetlen, hogy a mozgás végén visszamérjem a motorok pontos pozícióját. A pozíció visszamérése azért is elengedhetetlen, mert a következő pozícióba való beálláshoz szükséges a jelenlegi pozíció ismerete. A pozícióméréssel szemben támaszott elvárásom, hogy bekapcsoláskor is abszolút szöghelyzetet szolgáltasson</w:t>
-      </w:r>
-      <w:r>
-        <w:t>, képes legyen a használt legfinomabb lépés kimérésére, könnyű legyen el</w:t>
+      <w:r>
+        <w:t xml:space="preserve"> </w:t>
+      </w:r>
+      <w:sdt>
+        <w:sdtPr>
+          <w:id w:val="-303617416"/>
+          <w:citation/>
+        </w:sdtPr>
+        <w:sdtContent>
+          <w:r>
+            <w:fldChar w:fldCharType="begin"/>
+          </w:r>
+          <w:r>
+            <w:instrText xml:space="preserve"> CITATION AS5147U \l 1038 </w:instrText>
+          </w:r>
+          <w:r>
+            <w:fldChar w:fldCharType="separate"/>
+          </w:r>
+          <w:r>
+            <w:rPr>
+              <w:noProof/>
+            </w:rPr>
+            <w:t>[10]</w:t>
+          </w:r>
+          <w:r>
+            <w:fldChar w:fldCharType="end"/>
+          </w:r>
+        </w:sdtContent>
+      </w:sdt>
+    </w:p>
+    <w:p>
+      <w:r>
+        <w:t xml:space="preserve">Mivel a motorokat nyílt hatáslánccal irányítom (tehát nincs visszacsatolás) elengedhetetlen, hogy a mozgás végén visszamérjem a motorok pontos pozícióját. A pozíció visszamérése azért is elengedhetetlen, mert a következő pozícióba való beálláshoz szükséges a jelenlegi pozíció ismerete. A pozícióméréssel szemben </w:t>
+      </w:r>
+      <w:proofErr w:type="spellStart"/>
+      <w:r>
+        <w:t>támaszott</w:t>
+      </w:r>
+      <w:proofErr w:type="spellEnd"/>
+      <w:r>
+        <w:t xml:space="preserve"> elvárásom, hogy bekapcsoláskor is abszolút szöghelyzetet szolgáltasson</w:t>
+      </w:r>
+      <w:r>
+        <w:t xml:space="preserve">, </w:t>
+      </w:r>
+      <w:r>
+        <w:t>szögfelbontása legalább annyira legyen finom, mint a legkisebb használt motorlépés</w:t>
+      </w:r>
+      <w:r>
+        <w:t xml:space="preserve">, könnyű legyen </w:t>
+      </w:r>
+      <w:r>
+        <w:t>beszerelni és könnyen beszerezhető legyen.</w:t>
+      </w:r>
+    </w:p>
+    <w:p>
+      <w:r>
+        <w:t xml:space="preserve">Ezen megfontolások alapján mágneses alapú </w:t>
+      </w:r>
+      <w:proofErr w:type="spellStart"/>
+      <w:r>
+        <w:t>enkódert</w:t>
+      </w:r>
+      <w:proofErr w:type="spellEnd"/>
+      <w:r>
+        <w:t xml:space="preserve"> választottam. Ezek az eszközök a hall effektuson alapulnak, a tengelyre rögzített mágnes terének abszolút helyzetét képesek megállapítani.</w:t>
+      </w:r>
+      <w:r>
+        <w:t xml:space="preserve"> A pontos választott szenzortípus az AMS által gyártott „</w:t>
+      </w:r>
+      <w:r>
+        <w:t>AS5147U</w:t>
+      </w:r>
+      <w:r>
+        <w:t>” 14 bites mágneses elfordulásmérő szenzor.</w:t>
+      </w:r>
+      <w:r>
+        <w:t xml:space="preserve"> 14 biten az elméleti felbontása az eszköznek </w:t>
+      </w:r>
+      <m:oMath>
+        <m:f>
+          <m:fPr>
+            <m:ctrlPr>
+              <w:rPr>
+                <w:rFonts w:ascii="Cambria Math" w:hAnsi="Cambria Math"/>
+                <w:i/>
+              </w:rPr>
+            </m:ctrlPr>
+          </m:fPr>
+          <m:num>
+            <m:r>
+              <w:rPr>
+                <w:rFonts w:ascii="Cambria Math" w:hAnsi="Cambria Math"/>
+              </w:rPr>
+              <m:t>360</m:t>
+            </m:r>
+          </m:num>
+          <m:den>
+            <m:sSup>
+              <m:sSupPr>
+                <m:ctrlPr>
+                  <w:rPr>
+                    <w:rFonts w:ascii="Cambria Math" w:hAnsi="Cambria Math"/>
+                    <w:i/>
+                  </w:rPr>
+                </m:ctrlPr>
+              </m:sSupPr>
+              <m:e>
+                <m:r>
+                  <w:rPr>
+                    <w:rFonts w:ascii="Cambria Math" w:hAnsi="Cambria Math"/>
+                  </w:rPr>
+                  <m:t>2</m:t>
+                </m:r>
+              </m:e>
+              <m:sup>
+                <m:r>
+                  <w:rPr>
+                    <w:rFonts w:ascii="Cambria Math" w:hAnsi="Cambria Math"/>
+                  </w:rPr>
+                  <m:t>14</m:t>
+                </m:r>
+              </m:sup>
+            </m:sSup>
+            <m:r>
+              <w:rPr>
+                <w:rFonts w:ascii="Cambria Math" w:hAnsi="Cambria Math"/>
+              </w:rPr>
+              <m:t>-1</m:t>
+            </m:r>
+          </m:den>
+        </m:f>
+        <m:r>
+          <w:rPr>
+            <w:rFonts w:ascii="Cambria Math" w:hAnsi="Cambria Math"/>
+          </w:rPr>
+          <m:t>≅0.022</m:t>
+        </m:r>
+        <m:d>
+          <m:dPr>
+            <m:begChr m:val="["/>
+            <m:endChr m:val="]"/>
+            <m:ctrlPr>
+              <w:rPr>
+                <w:rFonts w:ascii="Cambria Math" w:hAnsi="Cambria Math"/>
+                <w:i/>
+              </w:rPr>
+            </m:ctrlPr>
+          </m:dPr>
+          <m:e>
+            <m:f>
+              <m:fPr>
+                <m:ctrlPr>
+                  <w:rPr>
+                    <w:rFonts w:ascii="Cambria Math" w:hAnsi="Cambria Math"/>
+                    <w:i/>
+                  </w:rPr>
+                </m:ctrlPr>
+              </m:fPr>
+              <m:num>
+                <m:r>
+                  <w:rPr>
+                    <w:rFonts w:ascii="Cambria Math" w:hAnsi="Cambria Math"/>
+                  </w:rPr>
+                  <m:t>deg</m:t>
+                </m:r>
+              </m:num>
+              <m:den>
+                <m:r>
+                  <w:rPr>
+                    <w:rFonts w:ascii="Cambria Math" w:hAnsi="Cambria Math"/>
+                  </w:rPr>
+                  <m:t>LSB</m:t>
+                </m:r>
+              </m:den>
+            </m:f>
+          </m:e>
+        </m:d>
+      </m:oMath>
+      <w:r>
+        <w:t xml:space="preserve">, ami kisebb, mint az elérhető </w:t>
+      </w:r>
+      <m:oMath>
+        <m:sSub>
+          <m:sSubPr>
+            <m:ctrlPr>
+              <w:rPr>
+                <w:rFonts w:ascii="Cambria Math" w:hAnsi="Cambria Math"/>
+                <w:i/>
+              </w:rPr>
+            </m:ctrlPr>
+          </m:sSubPr>
+          <m:e>
+            <m:r>
+              <w:rPr>
+                <w:rFonts w:ascii="Cambria Math" w:hAnsi="Cambria Math"/>
+              </w:rPr>
+              <m:t>α</m:t>
+            </m:r>
+          </m:e>
+          <m:sub>
+            <m:r>
+              <w:rPr>
+                <w:rFonts w:ascii="Cambria Math" w:hAnsi="Cambria Math"/>
+              </w:rPr>
+              <m:t>min</m:t>
+            </m:r>
+          </m:sub>
+        </m:sSub>
+      </m:oMath>
+      <w:r>
+        <w:t>.</w:t>
+      </w:r>
+      <w:r>
+        <w:t xml:space="preserve"> A szenzor beszerezhető beépítve az AMS által gyártott „</w:t>
+      </w:r>
+      <w:r>
+        <w:t xml:space="preserve">AS5x47U Motor </w:t>
+      </w:r>
+      <w:proofErr w:type="spellStart"/>
+      <w:r>
+        <w:t>Board</w:t>
+      </w:r>
+      <w:proofErr w:type="spellEnd"/>
+      <w:r>
+        <w:t>” panelbe. Ez a kész eszköz különböző tengelyátmérőkre rögzíthető, megfelelően polarizált mágnesekkel érkezik, valamint különböző méretű motorokkal kompatibilis rögzítőfuratokkal el van látva.</w:t>
+      </w:r>
+    </w:p>
+    <w:p>
+      <w:pPr>
+        <w:keepNext/>
+        <w:jc w:val="center"/>
+      </w:pPr>
+      <w:r>
+        <w:rPr>
+          <w:noProof/>
+        </w:rPr>
+        <w:drawing>
+          <wp:inline distT="0" distB="0" distL="0" distR="0" wp14:anchorId="58BD9E49" wp14:editId="218D8FF6">
+            <wp:extent cx="2854325" cy="2544445"/>
+            <wp:effectExtent l="0" t="0" r="3175" b="8255"/>
+            <wp:docPr id="784165341" name="Kép 1" descr="A képen szöveg, Elektronikus alkatrész, Elektrontechnika, Passzív áramköri elem látható&#10;&#10;Előfordulhat, hogy az AI által létrehozott tartalom helytelen."/>
+            <wp:cNvGraphicFramePr>
+              <a:graphicFrameLocks xmlns:a="http://schemas.openxmlformats.org/drawingml/2006/main" noChangeAspect="1"/>
+            </wp:cNvGraphicFramePr>
+            <a:graphic xmlns:a="http://schemas.openxmlformats.org/drawingml/2006/main">
+              <a:graphicData uri="http://schemas.openxmlformats.org/drawingml/2006/picture">
+                <pic:pic xmlns:pic="http://schemas.openxmlformats.org/drawingml/2006/picture">
+                  <pic:nvPicPr>
+                    <pic:cNvPr id="784165341" name="Kép 1" descr="A képen szöveg, Elektronikus alkatrész, Elektrontechnika, Passzív áramköri elem látható&#10;&#10;Előfordulhat, hogy az AI által létrehozott tartalom helytelen."/>
+                    <pic:cNvPicPr>
+                      <a:picLocks noChangeAspect="1" noChangeArrowheads="1"/>
+                    </pic:cNvPicPr>
+                  </pic:nvPicPr>
+                  <pic:blipFill>
+                    <a:blip r:embed="rId19">
+                      <a:extLst>
+                        <a:ext uri="{28A0092B-C50C-407E-A947-70E740481C1C}">
+                          <a14:useLocalDpi xmlns:a14="http://schemas.microsoft.com/office/drawing/2010/main" val="0"/>
+                        </a:ext>
+                      </a:extLst>
+                    </a:blip>
+                    <a:srcRect/>
+                    <a:stretch>
+                      <a:fillRect/>
+                    </a:stretch>
+                  </pic:blipFill>
+                  <pic:spPr bwMode="auto">
+                    <a:xfrm>
+                      <a:off x="0" y="0"/>
+                      <a:ext cx="2854325" cy="2544445"/>
+                    </a:xfrm>
+                    <a:prstGeom prst="rect">
+                      <a:avLst/>
+                    </a:prstGeom>
+                    <a:noFill/>
+                    <a:ln>
+                      <a:noFill/>
+                    </a:ln>
+                  </pic:spPr>
+                </pic:pic>
+              </a:graphicData>
+            </a:graphic>
+          </wp:inline>
+        </w:drawing>
+      </w:r>
+    </w:p>
+    <w:p>
+      <w:pPr>
+        <w:pStyle w:val="Kpalrs"/>
+      </w:pPr>
+      <w:r>
+        <w:fldChar w:fldCharType="begin"/>
+      </w:r>
+      <w:r>
+        <w:instrText xml:space="preserve"> SEQ ábra \* ARABIC </w:instrText>
+      </w:r>
+      <w:r>
+        <w:fldChar w:fldCharType="separate"/>
+      </w:r>
+      <w:r>
+        <w:rPr>
+          <w:noProof/>
+        </w:rPr>
+        <w:t>10</w:t>
+      </w:r>
+      <w:r>
+        <w:fldChar w:fldCharType="end"/>
+      </w:r>
+      <w:r>
+        <w:t xml:space="preserve">. ábra </w:t>
+      </w:r>
+      <w:r>
+        <w:t xml:space="preserve">AS5x47U Motor </w:t>
+      </w:r>
+      <w:proofErr w:type="spellStart"/>
+      <w:r>
+        <w:t>Board</w:t>
+      </w:r>
+      <w:proofErr w:type="spellEnd"/>
+      <w:r>
+        <w:t xml:space="preserve"> </w:t>
+      </w:r>
+      <w:sdt>
+        <w:sdtPr>
+          <w:id w:val="-1665013997"/>
+          <w:citation/>
+        </w:sdtPr>
+        <w:sdtContent>
+          <w:r>
+            <w:fldChar w:fldCharType="begin"/>
+          </w:r>
+          <w:r>
+            <w:instrText xml:space="preserve"> CITATION MotorBoard \l 1038 </w:instrText>
+          </w:r>
+          <w:r>
+            <w:fldChar w:fldCharType="separate"/>
+          </w:r>
+          <w:r>
+            <w:rPr>
+              <w:noProof/>
+            </w:rPr>
+            <w:t>[11]</w:t>
+          </w:r>
+          <w:r>
+            <w:fldChar w:fldCharType="end"/>
+          </w:r>
+        </w:sdtContent>
+      </w:sdt>
+    </w:p>
+    <w:p>
+      <w:r>
+        <w:lastRenderedPageBreak/>
+        <w:t xml:space="preserve">A választott szenzor képes az optikai </w:t>
+      </w:r>
+      <w:proofErr w:type="spellStart"/>
+      <w:r>
+        <w:t>enkódereknél</w:t>
+      </w:r>
+      <w:proofErr w:type="spellEnd"/>
+      <w:r>
+        <w:t xml:space="preserve"> megszokott impulzus jelek kiadására, de SPI kommunikáción keresztül kiolvasható belőle a mágneses tér pozíciója, így a tengely abszolút </w:t>
+      </w:r>
+      <w:r>
+        <w:t>szögpozíciója bármikor kiolvasható a szenzorból. További előnye, hogy diagnosztikai adatok is kiolvashatóak, így a megfelelő beépítés ellenőrizhető.</w:t>
       </w:r>
     </w:p>
     <w:p>
@@ -7243,11 +8850,72 @@
       <w:bookmarkEnd w:id="28"/>
     </w:p>
     <w:p>
+      <w:r>
+        <w:t>Mivel cél, hogy az eszköz számítógép nélkül is intuitívan használható legyen meg kellett terveznem a kezelőfelületét. Célom az volt, hogy a laboratóriumi tápegységek kezelőfelületével hasonlóan egyszerű és egyértelmű interfészt alkossak. Itt is (akárcsak a labortápoknál is) a felhasználó kiválaszt 2 paramétert, majd a gép gombnyomásra végrehajtja a paraméterek szerinti állapot felvételét.</w:t>
+      </w:r>
+    </w:p>
+    <w:p>
+      <w:r>
+        <w:t>Az eszköz feladata az, hogy a 3 tengelyű gyorsulásmérő szenzor bármely adott tengelyét képes legyen a gravitációs tengelyhez képest adott szögbe állítani. Ennek egy nagyon intuitív megoldása, ha a kezelő kiválaszthat egy fix, gravitációs térre merőleges tengelyt, ami körül forgatni fog a gép. Ez után kiválasztható a maradék két tengely közül, hogy melyiknek a szögét szeretnénk megadni, majd megadható a kívánt szög. Ezzel a módszerrel egyértelműen tudni fogja az eszköz, hogy melyik forgató tengelyt hova forgassa és nem l</w:t>
+      </w:r>
+      <w:r>
+        <w:t>esz olyan konfiguráció, ahonnan a beállás nem egyértelmű. Ezen kívül a kezelőnek is egy intuitív eszközt ad a kívánt szög megadására.</w:t>
+      </w:r>
+    </w:p>
+    <w:p>
+      <w:r>
+        <w:t xml:space="preserve">A használatot nagyban egyszerűsíti, ha a felhasználó elmenthet néhány állapotot. Ennek </w:t>
+      </w:r>
+      <w:r>
+        <w:t>érdekében az eszközt kiegészítettem egy EEPROM IC-vel. A felhasználó amikor beállít egy adott pozíciót, az az éppen kiválasztott „memória helyre” kerül mentésre. A memória választó gombbal a felhasználó beléphet a memóriaválasztás állapotba, ahol számlapon megadhatja a 9 közül melyik memóriát szeretné betölteni és akár módosítani.</w:t>
+      </w:r>
+    </w:p>
+    <w:p>
       <w:pPr>
         <w:pStyle w:val="Cmsor4"/>
       </w:pPr>
       <w:r>
+        <w:lastRenderedPageBreak/>
         <w:t>Állapotgép</w:t>
+      </w:r>
+    </w:p>
+    <w:p>
+      <w:r>
+        <w:drawing>
+          <wp:inline distT="0" distB="0" distL="0" distR="0" wp14:anchorId="724DE005" wp14:editId="11A7481B">
+            <wp:extent cx="5400040" cy="2658745"/>
+            <wp:effectExtent l="0" t="0" r="0" b="8255"/>
+            <wp:docPr id="527006969" name="Kép 1" descr="A képen szöveg, képernyőkép, diagram, Betűtípus látható&#10;&#10;Előfordulhat, hogy az AI által létrehozott tartalom helytelen."/>
+            <wp:cNvGraphicFramePr>
+              <a:graphicFrameLocks xmlns:a="http://schemas.openxmlformats.org/drawingml/2006/main" noChangeAspect="1"/>
+            </wp:cNvGraphicFramePr>
+            <a:graphic xmlns:a="http://schemas.openxmlformats.org/drawingml/2006/main">
+              <a:graphicData uri="http://schemas.openxmlformats.org/drawingml/2006/picture">
+                <pic:pic xmlns:pic="http://schemas.openxmlformats.org/drawingml/2006/picture">
+                  <pic:nvPicPr>
+                    <pic:cNvPr id="527006969" name="Kép 1" descr="A képen szöveg, képernyőkép, diagram, Betűtípus látható&#10;&#10;Előfordulhat, hogy az AI által létrehozott tartalom helytelen."/>
+                    <pic:cNvPicPr/>
+                  </pic:nvPicPr>
+                  <pic:blipFill>
+                    <a:blip r:embed="rId20"/>
+                    <a:stretch>
+                      <a:fillRect/>
+                    </a:stretch>
+                  </pic:blipFill>
+                  <pic:spPr>
+                    <a:xfrm>
+                      <a:off x="0" y="0"/>
+                      <a:ext cx="5400040" cy="2658745"/>
+                    </a:xfrm>
+                    <a:prstGeom prst="rect">
+                      <a:avLst/>
+                    </a:prstGeom>
+                  </pic:spPr>
+                </pic:pic>
+              </a:graphicData>
+            </a:graphic>
+          </wp:inline>
+        </w:drawing>
       </w:r>
     </w:p>
     <w:p>
@@ -7776,7 +9444,7 @@
       <w:r>
         <w:t xml:space="preserve"> </w:t>
       </w:r>
-      <w:hyperlink r:id="rId19" w:history="1">
+      <w:hyperlink r:id="rId21" w:history="1">
         <w:r>
           <w:rPr>
             <w:rStyle w:val="Hiperhivatkozs"/>
@@ -7827,7 +9495,7 @@
       <w:r>
         <w:t xml:space="preserve">, </w:t>
       </w:r>
-      <w:hyperlink r:id="rId20" w:history="1">
+      <w:hyperlink r:id="rId22" w:history="1">
         <w:r>
           <w:rPr>
             <w:rStyle w:val="Hiperhivatkozs"/>
@@ -7855,8 +9523,8 @@
     </w:p>
     <w:p/>
     <w:sectPr>
-      <w:headerReference w:type="even" r:id="rId21"/>
-      <w:footerReference w:type="default" r:id="rId22"/>
+      <w:headerReference w:type="even" r:id="rId23"/>
+      <w:footerReference w:type="default" r:id="rId24"/>
       <w:type w:val="continuous"/>
       <w:pgSz w:w="11907" w:h="16840" w:code="9"/>
       <w:pgMar w:top="1418" w:right="1418" w:bottom="1418" w:left="1418" w:header="709" w:footer="709" w:gutter="567"/>
@@ -10198,7 +11866,6 @@
   <w:style w:type="character" w:default="1" w:styleId="Bekezdsalapbettpusa">
     <w:name w:val="Default Paragraph Font"/>
     <w:uiPriority w:val="1"/>
-    <w:semiHidden/>
     <w:unhideWhenUsed/>
   </w:style>
   <w:style w:type="table" w:default="1" w:styleId="Normltblzat">
@@ -10506,7 +12173,7 @@
     <w:next w:val="Norml"/>
     <w:autoRedefine/>
     <w:qFormat/>
-    <w:rsid w:val="00BD3466"/>
+    <w:rsid w:val="00D059B9"/>
     <w:pPr>
       <w:spacing w:before="120" w:after="240"/>
       <w:ind w:firstLine="0"/>
@@ -11575,11 +13242,39 @@
     </b:Author>
     <b:RefOrder>7</b:RefOrder>
   </b:Source>
+  <b:Source>
+    <b:Tag>AS5147U</b:Tag>
+    <b:SourceType>Misc</b:SourceType>
+    <b:Guid>{C2A2D283-6A1F-4F1E-B98A-27DBC07BAFC6}</b:Guid>
+    <b:Author>
+      <b:Author>
+        <b:Corporate>AMS</b:Corporate>
+      </b:Author>
+    </b:Author>
+    <b:Title>AS5147U/AS5247U</b:Title>
+    <b:Year>2020</b:Year>
+    <b:Publisher>ams OSRAM Group</b:Publisher>
+    <b:RefOrder>10</b:RefOrder>
+  </b:Source>
+  <b:Source>
+    <b:Tag>MotorBoard</b:Tag>
+    <b:SourceType>Misc</b:SourceType>
+    <b:Guid>{F960A4FF-06F2-461F-9F7B-C723647B4317}</b:Guid>
+    <b:Author>
+      <b:Author>
+        <b:Corporate>AMS</b:Corporate>
+      </b:Author>
+    </b:Author>
+    <b:Title>AS5x47U Motor Board</b:Title>
+    <b:Year>2021</b:Year>
+    <b:Publisher>AMS</b:Publisher>
+    <b:RefOrder>11</b:RefOrder>
+  </b:Source>
 </b:Sources>
 </file>
 
 <file path=customXml/itemProps1.xml><?xml version="1.0" encoding="utf-8"?>
-<ds:datastoreItem xmlns:ds="http://schemas.openxmlformats.org/officeDocument/2006/customXml" ds:itemID="{D2687824-88EB-4B50-9B93-CDB7784D32A8}">
+<ds:datastoreItem xmlns:ds="http://schemas.openxmlformats.org/officeDocument/2006/customXml" ds:itemID="{5CF9137B-CDE4-4894-979A-BBD2328EED3C}">
   <ds:schemaRefs>
     <ds:schemaRef ds:uri="http://schemas.openxmlformats.org/officeDocument/2006/bibliography"/>
   </ds:schemaRefs>

</xml_diff>